<commit_message>
modification diagramme de contexte
</commit_message>
<xml_diff>
--- a/d1.docx
+++ b/d1.docx
@@ -1,6 +1,6 @@
 
 <file path=word/document.xml><?xml version="1.0" encoding="utf-8"?>
-<w:document xmlns:wpc="http://schemas.microsoft.com/office/word/2010/wordprocessingCanvas" xmlns:cx="http://schemas.microsoft.com/office/drawing/2014/chartex" xmlns:cx1="http://schemas.microsoft.com/office/drawing/2015/9/8/chartex" xmlns:cx2="http://schemas.microsoft.com/office/drawing/2015/10/21/chartex" xmlns:cx3="http://schemas.microsoft.com/office/drawing/2016/5/9/chartex" xmlns:cx4="http://schemas.microsoft.com/office/drawing/2016/5/10/chartex" xmlns:cx5="http://schemas.microsoft.com/office/drawing/2016/5/11/chartex" xmlns:cx6="http://schemas.microsoft.com/office/drawing/2016/5/12/chartex" xmlns:cx7="http://schemas.microsoft.com/office/drawing/2016/5/13/chartex" xmlns:cx8="http://schemas.microsoft.com/office/drawing/2016/5/14/chartex" xmlns:mc="http://schemas.openxmlformats.org/markup-compatibility/2006" xmlns:aink="http://schemas.microsoft.com/office/drawing/2016/ink" xmlns:am3d="http://schemas.microsoft.com/office/drawing/2017/model3d" xmlns:o="urn:schemas-microsoft-com:office:office" xmlns:r="http://schemas.openxmlformats.org/officeDocument/2006/relationships" xmlns:m="http://schemas.openxmlformats.org/officeDocument/2006/math" xmlns:v="urn:schemas-microsoft-com:vml" xmlns:wp14="http://schemas.microsoft.com/office/word/2010/wordprocessingDrawing" xmlns:wp="http://schemas.openxmlformats.org/drawingml/2006/wordprocessingDrawing" xmlns:w10="urn:schemas-microsoft-com:office:word" xmlns:w="http://schemas.openxmlformats.org/wordprocessingml/2006/main" xmlns:w14="http://schemas.microsoft.com/office/word/2010/wordml" xmlns:w15="http://schemas.microsoft.com/office/word/2012/wordml" xmlns:w16cid="http://schemas.microsoft.com/office/word/2016/wordml/cid" xmlns:w16se="http://schemas.microsoft.com/office/word/2015/wordml/symex" xmlns:wpg="http://schemas.microsoft.com/office/word/2010/wordprocessingGroup" xmlns:wpi="http://schemas.microsoft.com/office/word/2010/wordprocessingInk" xmlns:wne="http://schemas.microsoft.com/office/word/2006/wordml" xmlns:wps="http://schemas.microsoft.com/office/word/2010/wordprocessingShape" mc:Ignorable="w14 w15 w16se w16cid wp14">
+<w:document xmlns:wpc="http://schemas.microsoft.com/office/word/2010/wordprocessingCanvas" xmlns:mo="http://schemas.microsoft.com/office/mac/office/2008/main" xmlns:mc="http://schemas.openxmlformats.org/markup-compatibility/2006" xmlns:mv="urn:schemas-microsoft-com:mac:vml" xmlns:o="urn:schemas-microsoft-com:office:office" xmlns:r="http://schemas.openxmlformats.org/officeDocument/2006/relationships" xmlns:m="http://schemas.openxmlformats.org/officeDocument/2006/math" xmlns:v="urn:schemas-microsoft-com:vml" xmlns:wp14="http://schemas.microsoft.com/office/word/2010/wordprocessingDrawing" xmlns:wp="http://schemas.openxmlformats.org/drawingml/2006/wordprocessingDrawing" xmlns:w10="urn:schemas-microsoft-com:office:word" xmlns:w="http://schemas.openxmlformats.org/wordprocessingml/2006/main" xmlns:w14="http://schemas.microsoft.com/office/word/2010/wordml" xmlns:w15="http://schemas.microsoft.com/office/word/2012/wordml" xmlns:wpg="http://schemas.microsoft.com/office/word/2010/wordprocessingGroup" xmlns:wpi="http://schemas.microsoft.com/office/word/2010/wordprocessingInk" xmlns:wne="http://schemas.microsoft.com/office/word/2006/wordml" xmlns:wps="http://schemas.microsoft.com/office/word/2010/wordprocessingShape" mc:Ignorable="w14 w15 wp14">
   <w:body>
     <w:p>
       <w:pPr>
@@ -27,9 +27,9 @@
     <w:p>
       <w:r>
         <w:drawing>
-          <wp:inline distT="0" distB="0" distL="0" distR="0" wp14:anchorId="522A0B91" wp14:editId="497B5CCD">
-            <wp:extent cx="5760720" cy="3943985"/>
-            <wp:effectExtent l="0" t="0" r="0" b="0"/>
+          <wp:inline distT="0" distB="0" distL="0" distR="0" wp14:anchorId="6A8AD397" wp14:editId="6AE427C3">
+            <wp:extent cx="5760720" cy="3621405"/>
+            <wp:effectExtent l="0" t="0" r="5080" b="10795"/>
             <wp:docPr id="1" name="Image 1"/>
             <wp:cNvGraphicFramePr>
               <a:graphicFrameLocks xmlns:a="http://schemas.openxmlformats.org/drawingml/2006/main" noChangeAspect="1"/>
@@ -42,19 +42,7 @@
                     <pic:cNvPicPr/>
                   </pic:nvPicPr>
                   <pic:blipFill>
-                    <a:blip r:embed="rId4">
-                      <a:extLst>
-                        <a:ext uri="{BEBA8EAE-BF5A-486C-A8C5-ECC9F3942E4B}">
-                          <a14:imgProps xmlns:a14="http://schemas.microsoft.com/office/drawing/2010/main">
-                            <a14:imgLayer r:embed="rId5">
-                              <a14:imgEffect>
-                                <a14:sharpenSoften amount="50000"/>
-                              </a14:imgEffect>
-                            </a14:imgLayer>
-                          </a14:imgProps>
-                        </a:ext>
-                      </a:extLst>
-                    </a:blip>
+                    <a:blip r:embed="rId4"/>
                     <a:stretch>
                       <a:fillRect/>
                     </a:stretch>
@@ -62,7 +50,7 @@
                   <pic:spPr>
                     <a:xfrm>
                       <a:off x="0" y="0"/>
-                      <a:ext cx="5760720" cy="3943985"/>
+                      <a:ext cx="5760720" cy="3621405"/>
                     </a:xfrm>
                     <a:prstGeom prst="rect">
                       <a:avLst/>
@@ -74,9 +62,29 @@
           </wp:inline>
         </w:drawing>
       </w:r>
+    </w:p>
+    <w:p>
+      <w:pPr>
+        <w:jc w:val="center"/>
+        <w:rPr>
+          <w:b/>
+          <w:sz w:val="40"/>
+          <w:szCs w:val="40"/>
+          <w:u w:val="single"/>
+        </w:rPr>
+      </w:pPr>
       <w:bookmarkStart w:id="0" w:name="_GoBack"/>
-      <w:bookmarkEnd w:id="0"/>
+      <w:r>
+        <w:rPr>
+          <w:b/>
+          <w:sz w:val="40"/>
+          <w:szCs w:val="40"/>
+          <w:u w:val="single"/>
+        </w:rPr>
+        <w:t>Diagramme de contexte de la gestion de pizzeria en ligne</w:t>
+      </w:r>
     </w:p>
+    <w:bookmarkEnd w:id="0"/>
     <w:sectPr>
       <w:pgSz w:w="11906" w:h="16838"/>
       <w:pgMar w:top="1417" w:right="1417" w:bottom="1417" w:left="1417" w:header="708" w:footer="708" w:gutter="0"/>
@@ -88,7 +96,7 @@
 </file>
 
 <file path=word/styles.xml><?xml version="1.0" encoding="utf-8"?>
-<w:styles xmlns:mc="http://schemas.openxmlformats.org/markup-compatibility/2006" xmlns:r="http://schemas.openxmlformats.org/officeDocument/2006/relationships" xmlns:w="http://schemas.openxmlformats.org/wordprocessingml/2006/main" xmlns:w14="http://schemas.microsoft.com/office/word/2010/wordml" xmlns:w15="http://schemas.microsoft.com/office/word/2012/wordml" xmlns:w16cid="http://schemas.microsoft.com/office/word/2016/wordml/cid" xmlns:w16se="http://schemas.microsoft.com/office/word/2015/wordml/symex" mc:Ignorable="w14 w15 w16se w16cid">
+<w:styles xmlns:mc="http://schemas.openxmlformats.org/markup-compatibility/2006" xmlns:r="http://schemas.openxmlformats.org/officeDocument/2006/relationships" xmlns:w="http://schemas.openxmlformats.org/wordprocessingml/2006/main" xmlns:w14="http://schemas.microsoft.com/office/word/2010/wordml" xmlns:w15="http://schemas.microsoft.com/office/word/2012/wordml" mc:Ignorable="w14 w15">
   <w:docDefaults>
     <w:rPrDefault>
       <w:rPr>
@@ -104,7 +112,7 @@
       </w:pPr>
     </w:pPrDefault>
   </w:docDefaults>
-  <w:latentStyles w:defLockedState="0" w:defUIPriority="99" w:defSemiHidden="0" w:defUnhideWhenUsed="0" w:defQFormat="0" w:count="375">
+  <w:latentStyles w:defLockedState="0" w:defUIPriority="99" w:defSemiHidden="0" w:defUnhideWhenUsed="0" w:defQFormat="0" w:count="382">
     <w:lsdException w:name="Normal" w:uiPriority="0" w:qFormat="1"/>
     <w:lsdException w:name="heading 1" w:uiPriority="9" w:qFormat="1"/>
     <w:lsdException w:name="heading 2" w:semiHidden="1" w:uiPriority="9" w:unhideWhenUsed="1" w:qFormat="1"/>
@@ -478,8 +486,6 @@
     <w:lsdException w:name="List Table 7 Colorful Accent 6" w:uiPriority="52"/>
     <w:lsdException w:name="Mention" w:semiHidden="1" w:unhideWhenUsed="1"/>
     <w:lsdException w:name="Smart Hyperlink" w:semiHidden="1" w:unhideWhenUsed="1"/>
-    <w:lsdException w:name="Hashtag" w:semiHidden="1" w:unhideWhenUsed="1"/>
-    <w:lsdException w:name="Unresolved Mention" w:semiHidden="1" w:unhideWhenUsed="1"/>
   </w:latentStyles>
   <w:style w:type="paragraph" w:default="1" w:styleId="Normal">
     <w:name w:val="Normal"/>

</xml_diff>

<commit_message>
rectification nom specialisation acteur
</commit_message>
<xml_diff>
--- a/d1.docx
+++ b/d1.docx
@@ -25,11 +25,16 @@
     <w:p/>
     <w:p/>
     <w:p>
+      <w:bookmarkStart w:id="0" w:name="_GoBack"/>
       <w:r>
+        <w:rPr>
+          <w:noProof/>
+          <w:lang w:eastAsia="fr-FR"/>
+        </w:rPr>
         <w:drawing>
-          <wp:inline distT="0" distB="0" distL="0" distR="0" wp14:anchorId="6A8AD397" wp14:editId="6AE427C3">
-            <wp:extent cx="5760720" cy="3621405"/>
-            <wp:effectExtent l="0" t="0" r="5080" b="10795"/>
+          <wp:inline distT="0" distB="0" distL="0" distR="0" wp14:anchorId="6A8AD397" wp14:editId="78E02487">
+            <wp:extent cx="5810885" cy="3621405"/>
+            <wp:effectExtent l="0" t="0" r="5715" b="10795"/>
             <wp:docPr id="1" name="Image 1"/>
             <wp:cNvGraphicFramePr>
               <a:graphicFrameLocks xmlns:a="http://schemas.openxmlformats.org/drawingml/2006/main" noChangeAspect="1"/>
@@ -50,7 +55,7 @@
                   <pic:spPr>
                     <a:xfrm>
                       <a:off x="0" y="0"/>
-                      <a:ext cx="5760720" cy="3621405"/>
+                      <a:ext cx="5810885" cy="3621405"/>
                     </a:xfrm>
                     <a:prstGeom prst="rect">
                       <a:avLst/>
@@ -62,6 +67,7 @@
           </wp:inline>
         </w:drawing>
       </w:r>
+      <w:bookmarkEnd w:id="0"/>
     </w:p>
     <w:p>
       <w:pPr>
@@ -73,7 +79,6 @@
           <w:u w:val="single"/>
         </w:rPr>
       </w:pPr>
-      <w:bookmarkStart w:id="0" w:name="_GoBack"/>
       <w:r>
         <w:rPr>
           <w:b/>
@@ -84,7 +89,6 @@
         <w:t>Diagramme de contexte de la gestion de pizzeria en ligne</w:t>
       </w:r>
     </w:p>
-    <w:bookmarkEnd w:id="0"/>
     <w:sectPr>
       <w:pgSz w:w="11906" w:h="16838"/>
       <w:pgMar w:top="1417" w:right="1417" w:bottom="1417" w:left="1417" w:header="708" w:footer="708" w:gutter="0"/>

</xml_diff>

<commit_message>
explication diagramme de contexte
</commit_message>
<xml_diff>
--- a/d1.docx
+++ b/d1.docx
@@ -25,16 +25,11 @@
     <w:p/>
     <w:p/>
     <w:p>
-      <w:bookmarkStart w:id="0" w:name="_GoBack"/>
-      <w:r>
-        <w:rPr>
-          <w:noProof/>
-          <w:lang w:eastAsia="fr-FR"/>
-        </w:rPr>
+      <w:r>
         <w:drawing>
-          <wp:inline distT="0" distB="0" distL="0" distR="0" wp14:anchorId="6A8AD397" wp14:editId="78E02487">
-            <wp:extent cx="5810885" cy="3621405"/>
-            <wp:effectExtent l="0" t="0" r="5715" b="10795"/>
+          <wp:inline distT="0" distB="0" distL="0" distR="0" wp14:anchorId="6D9E1CC3" wp14:editId="17ECB9EA">
+            <wp:extent cx="5760720" cy="3561715"/>
+            <wp:effectExtent l="0" t="0" r="5080" b="0"/>
             <wp:docPr id="1" name="Image 1"/>
             <wp:cNvGraphicFramePr>
               <a:graphicFrameLocks xmlns:a="http://schemas.openxmlformats.org/drawingml/2006/main" noChangeAspect="1"/>
@@ -47,7 +42,7 @@
                     <pic:cNvPicPr/>
                   </pic:nvPicPr>
                   <pic:blipFill>
-                    <a:blip r:embed="rId4"/>
+                    <a:blip r:embed="rId5"/>
                     <a:stretch>
                       <a:fillRect/>
                     </a:stretch>
@@ -55,7 +50,7 @@
                   <pic:spPr>
                     <a:xfrm>
                       <a:off x="0" y="0"/>
-                      <a:ext cx="5810885" cy="3621405"/>
+                      <a:ext cx="5760720" cy="3561715"/>
                     </a:xfrm>
                     <a:prstGeom prst="rect">
                       <a:avLst/>
@@ -67,7 +62,6 @@
           </wp:inline>
         </w:drawing>
       </w:r>
-      <w:bookmarkEnd w:id="0"/>
     </w:p>
     <w:p>
       <w:pPr>
@@ -88,6 +82,217 @@
         </w:rPr>
         <w:t>Diagramme de contexte de la gestion de pizzeria en ligne</w:t>
       </w:r>
+    </w:p>
+    <w:p>
+      <w:pPr>
+        <w:rPr>
+          <w:sz w:val="24"/>
+          <w:szCs w:val="24"/>
+        </w:rPr>
+      </w:pPr>
+      <w:r>
+        <w:rPr>
+          <w:sz w:val="30"/>
+          <w:szCs w:val="30"/>
+        </w:rPr>
+        <w:t>Explications choix acteur</w:t>
+      </w:r>
+      <w:r>
+        <w:rPr>
+          <w:sz w:val="30"/>
+          <w:szCs w:val="30"/>
+        </w:rPr>
+        <w:t>s</w:t>
+      </w:r>
+      <w:r>
+        <w:rPr>
+          <w:sz w:val="30"/>
+          <w:szCs w:val="30"/>
+        </w:rPr>
+        <w:t> :</w:t>
+      </w:r>
+      <w:r>
+        <w:rPr>
+          <w:sz w:val="30"/>
+          <w:szCs w:val="30"/>
+        </w:rPr>
+        <w:br/>
+      </w:r>
+      <w:r>
+        <w:rPr>
+          <w:sz w:val="24"/>
+          <w:szCs w:val="24"/>
+        </w:rPr>
+        <w:t>En analysant les besoins de notre client, cela nous permet facilement de détécter les acteur</w:t>
+      </w:r>
+      <w:r>
+        <w:rPr>
+          <w:sz w:val="24"/>
+          <w:szCs w:val="24"/>
+        </w:rPr>
+        <w:t>s qui utiliseront notre système.</w:t>
+      </w:r>
+      <w:r>
+        <w:rPr>
+          <w:sz w:val="24"/>
+          <w:szCs w:val="24"/>
+        </w:rPr>
+        <w:br/>
+        <w:t>Nous avons :</w:t>
+      </w:r>
+    </w:p>
+    <w:p>
+      <w:pPr>
+        <w:pStyle w:val="Pardeliste"/>
+        <w:numPr>
+          <w:ilvl w:val="0"/>
+          <w:numId w:val="2"/>
+        </w:numPr>
+        <w:rPr>
+          <w:sz w:val="24"/>
+          <w:szCs w:val="24"/>
+        </w:rPr>
+      </w:pPr>
+      <w:r>
+        <w:rPr>
+          <w:sz w:val="24"/>
+          <w:szCs w:val="24"/>
+        </w:rPr>
+        <w:t>Le client ou client potentiel qui manifestement est la cible principale de notre projet</w:t>
+      </w:r>
+    </w:p>
+    <w:p>
+      <w:pPr>
+        <w:pStyle w:val="Pardeliste"/>
+        <w:numPr>
+          <w:ilvl w:val="0"/>
+          <w:numId w:val="2"/>
+        </w:numPr>
+        <w:rPr>
+          <w:sz w:val="24"/>
+          <w:szCs w:val="24"/>
+        </w:rPr>
+      </w:pPr>
+      <w:r>
+        <w:rPr>
+          <w:sz w:val="24"/>
+          <w:szCs w:val="24"/>
+        </w:rPr>
+        <w:t>Le service commande en magasin car nous essaierons d’intégrer une fonctionnalité pour le personnel sur place pour gérer les commandes</w:t>
+      </w:r>
+    </w:p>
+    <w:p>
+      <w:pPr>
+        <w:pStyle w:val="Pardeliste"/>
+        <w:numPr>
+          <w:ilvl w:val="0"/>
+          <w:numId w:val="2"/>
+        </w:numPr>
+        <w:rPr>
+          <w:sz w:val="24"/>
+          <w:szCs w:val="24"/>
+        </w:rPr>
+      </w:pPr>
+      <w:r>
+        <w:rPr>
+          <w:sz w:val="24"/>
+          <w:szCs w:val="24"/>
+        </w:rPr>
+        <w:t>Le responsable ou manager qui aura une vue sur l’ETA des commandes et sur le stock</w:t>
+      </w:r>
+    </w:p>
+    <w:p>
+      <w:pPr>
+        <w:pStyle w:val="Pardeliste"/>
+        <w:numPr>
+          <w:ilvl w:val="0"/>
+          <w:numId w:val="2"/>
+        </w:numPr>
+        <w:rPr>
+          <w:sz w:val="24"/>
+          <w:szCs w:val="24"/>
+        </w:rPr>
+      </w:pPr>
+      <w:r>
+        <w:rPr>
+          <w:sz w:val="24"/>
+          <w:szCs w:val="24"/>
+        </w:rPr>
+        <w:t>Le pizzaiolo qui doit préparer les commandes et gérer son stock</w:t>
+      </w:r>
+    </w:p>
+    <w:p>
+      <w:pPr>
+        <w:pStyle w:val="Pardeliste"/>
+        <w:numPr>
+          <w:ilvl w:val="0"/>
+          <w:numId w:val="2"/>
+        </w:numPr>
+        <w:rPr>
+          <w:sz w:val="24"/>
+          <w:szCs w:val="24"/>
+        </w:rPr>
+      </w:pPr>
+      <w:r>
+        <w:rPr>
+          <w:sz w:val="24"/>
+          <w:szCs w:val="24"/>
+        </w:rPr>
+        <w:t>Le livreur qui devra livrer les commandes prêtes</w:t>
+      </w:r>
+    </w:p>
+    <w:p>
+      <w:pPr>
+        <w:pStyle w:val="Pardeliste"/>
+        <w:numPr>
+          <w:ilvl w:val="0"/>
+          <w:numId w:val="2"/>
+        </w:numPr>
+        <w:rPr>
+          <w:sz w:val="24"/>
+          <w:szCs w:val="24"/>
+        </w:rPr>
+      </w:pPr>
+      <w:r>
+        <w:rPr>
+          <w:sz w:val="24"/>
+          <w:szCs w:val="24"/>
+        </w:rPr>
+        <w:t>Puis le système bancaire qui est un acteur secondaire puisqu’il n’utilise pas directement le système mais qui sera consulter pour les paiements</w:t>
+      </w:r>
+    </w:p>
+    <w:p>
+      <w:pPr>
+        <w:rPr>
+          <w:sz w:val="24"/>
+          <w:szCs w:val="24"/>
+        </w:rPr>
+      </w:pPr>
+      <w:r>
+        <w:rPr>
+          <w:sz w:val="24"/>
+          <w:szCs w:val="24"/>
+        </w:rPr>
+        <w:t>Voilà les demandes de notre client, j’arrive donc à ce constat, nous avons donc 5 acteurs principals et un acteur secondaire.</w:t>
+      </w:r>
+    </w:p>
+    <w:p>
+      <w:pPr>
+        <w:rPr>
+          <w:sz w:val="24"/>
+          <w:szCs w:val="24"/>
+        </w:rPr>
+      </w:pPr>
+      <w:r>
+        <w:rPr>
+          <w:sz w:val="24"/>
+          <w:szCs w:val="24"/>
+        </w:rPr>
+        <w:lastRenderedPageBreak/>
+        <w:t>En ayant pris en considération toutes les informations que l’on a, je suis arrivé à ce diagramme de contexte.</w:t>
+      </w:r>
+      <w:bookmarkStart w:id="0" w:name="_GoBack"/>
+      <w:bookmarkEnd w:id="0"/>
     </w:p>
     <w:sectPr>
       <w:pgSz w:w="11906" w:h="16838"/>
@@ -97,6 +302,243 @@
     </w:sectPr>
   </w:body>
 </w:document>
+</file>
+
+<file path=word/numbering.xml><?xml version="1.0" encoding="utf-8"?>
+<w:numbering xmlns:wpc="http://schemas.microsoft.com/office/word/2010/wordprocessingCanvas" xmlns:mo="http://schemas.microsoft.com/office/mac/office/2008/main" xmlns:mc="http://schemas.openxmlformats.org/markup-compatibility/2006" xmlns:mv="urn:schemas-microsoft-com:mac:vml" xmlns:o="urn:schemas-microsoft-com:office:office" xmlns:r="http://schemas.openxmlformats.org/officeDocument/2006/relationships" xmlns:m="http://schemas.openxmlformats.org/officeDocument/2006/math" xmlns:v="urn:schemas-microsoft-com:vml" xmlns:wp14="http://schemas.microsoft.com/office/word/2010/wordprocessingDrawing" xmlns:wp="http://schemas.openxmlformats.org/drawingml/2006/wordprocessingDrawing" xmlns:w10="urn:schemas-microsoft-com:office:word" xmlns:w="http://schemas.openxmlformats.org/wordprocessingml/2006/main" xmlns:w14="http://schemas.microsoft.com/office/word/2010/wordml" xmlns:w15="http://schemas.microsoft.com/office/word/2012/wordml" xmlns:wpg="http://schemas.microsoft.com/office/word/2010/wordprocessingGroup" xmlns:wpi="http://schemas.microsoft.com/office/word/2010/wordprocessingInk" xmlns:wne="http://schemas.microsoft.com/office/word/2006/wordml" xmlns:wps="http://schemas.microsoft.com/office/word/2010/wordprocessingShape" mc:Ignorable="w14 w15 wp14">
+  <w:abstractNum w:abstractNumId="0">
+    <w:nsid w:val="0967682A"/>
+    <w:multiLevelType w:val="hybridMultilevel"/>
+    <w:tmpl w:val="A66E5CE2"/>
+    <w:lvl w:ilvl="0" w:tplc="040C0001">
+      <w:start w:val="1"/>
+      <w:numFmt w:val="bullet"/>
+      <w:lvlText w:val=""/>
+      <w:lvlJc w:val="left"/>
+      <w:pPr>
+        <w:ind w:left="720" w:hanging="360"/>
+      </w:pPr>
+      <w:rPr>
+        <w:rFonts w:ascii="Symbol" w:hAnsi="Symbol" w:hint="default"/>
+      </w:rPr>
+    </w:lvl>
+    <w:lvl w:ilvl="1" w:tplc="040C0003" w:tentative="1">
+      <w:start w:val="1"/>
+      <w:numFmt w:val="bullet"/>
+      <w:lvlText w:val="o"/>
+      <w:lvlJc w:val="left"/>
+      <w:pPr>
+        <w:ind w:left="1440" w:hanging="360"/>
+      </w:pPr>
+      <w:rPr>
+        <w:rFonts w:ascii="Courier New" w:hAnsi="Courier New" w:cs="Courier New" w:hint="default"/>
+      </w:rPr>
+    </w:lvl>
+    <w:lvl w:ilvl="2" w:tplc="040C0005" w:tentative="1">
+      <w:start w:val="1"/>
+      <w:numFmt w:val="bullet"/>
+      <w:lvlText w:val=""/>
+      <w:lvlJc w:val="left"/>
+      <w:pPr>
+        <w:ind w:left="2160" w:hanging="360"/>
+      </w:pPr>
+      <w:rPr>
+        <w:rFonts w:ascii="Wingdings" w:hAnsi="Wingdings" w:hint="default"/>
+      </w:rPr>
+    </w:lvl>
+    <w:lvl w:ilvl="3" w:tplc="040C0001" w:tentative="1">
+      <w:start w:val="1"/>
+      <w:numFmt w:val="bullet"/>
+      <w:lvlText w:val=""/>
+      <w:lvlJc w:val="left"/>
+      <w:pPr>
+        <w:ind w:left="2880" w:hanging="360"/>
+      </w:pPr>
+      <w:rPr>
+        <w:rFonts w:ascii="Symbol" w:hAnsi="Symbol" w:hint="default"/>
+      </w:rPr>
+    </w:lvl>
+    <w:lvl w:ilvl="4" w:tplc="040C0003" w:tentative="1">
+      <w:start w:val="1"/>
+      <w:numFmt w:val="bullet"/>
+      <w:lvlText w:val="o"/>
+      <w:lvlJc w:val="left"/>
+      <w:pPr>
+        <w:ind w:left="3600" w:hanging="360"/>
+      </w:pPr>
+      <w:rPr>
+        <w:rFonts w:ascii="Courier New" w:hAnsi="Courier New" w:cs="Courier New" w:hint="default"/>
+      </w:rPr>
+    </w:lvl>
+    <w:lvl w:ilvl="5" w:tplc="040C0005" w:tentative="1">
+      <w:start w:val="1"/>
+      <w:numFmt w:val="bullet"/>
+      <w:lvlText w:val=""/>
+      <w:lvlJc w:val="left"/>
+      <w:pPr>
+        <w:ind w:left="4320" w:hanging="360"/>
+      </w:pPr>
+      <w:rPr>
+        <w:rFonts w:ascii="Wingdings" w:hAnsi="Wingdings" w:hint="default"/>
+      </w:rPr>
+    </w:lvl>
+    <w:lvl w:ilvl="6" w:tplc="040C0001" w:tentative="1">
+      <w:start w:val="1"/>
+      <w:numFmt w:val="bullet"/>
+      <w:lvlText w:val=""/>
+      <w:lvlJc w:val="left"/>
+      <w:pPr>
+        <w:ind w:left="5040" w:hanging="360"/>
+      </w:pPr>
+      <w:rPr>
+        <w:rFonts w:ascii="Symbol" w:hAnsi="Symbol" w:hint="default"/>
+      </w:rPr>
+    </w:lvl>
+    <w:lvl w:ilvl="7" w:tplc="040C0003" w:tentative="1">
+      <w:start w:val="1"/>
+      <w:numFmt w:val="bullet"/>
+      <w:lvlText w:val="o"/>
+      <w:lvlJc w:val="left"/>
+      <w:pPr>
+        <w:ind w:left="5760" w:hanging="360"/>
+      </w:pPr>
+      <w:rPr>
+        <w:rFonts w:ascii="Courier New" w:hAnsi="Courier New" w:cs="Courier New" w:hint="default"/>
+      </w:rPr>
+    </w:lvl>
+    <w:lvl w:ilvl="8" w:tplc="040C0005" w:tentative="1">
+      <w:start w:val="1"/>
+      <w:numFmt w:val="bullet"/>
+      <w:lvlText w:val=""/>
+      <w:lvlJc w:val="left"/>
+      <w:pPr>
+        <w:ind w:left="6480" w:hanging="360"/>
+      </w:pPr>
+      <w:rPr>
+        <w:rFonts w:ascii="Wingdings" w:hAnsi="Wingdings" w:hint="default"/>
+      </w:rPr>
+    </w:lvl>
+  </w:abstractNum>
+  <w:abstractNum w:abstractNumId="1">
+    <w:nsid w:val="27565550"/>
+    <w:multiLevelType w:val="hybridMultilevel"/>
+    <w:tmpl w:val="329C1AC8"/>
+    <w:lvl w:ilvl="0" w:tplc="040C0001">
+      <w:start w:val="1"/>
+      <w:numFmt w:val="bullet"/>
+      <w:lvlText w:val=""/>
+      <w:lvlJc w:val="left"/>
+      <w:pPr>
+        <w:ind w:left="720" w:hanging="360"/>
+      </w:pPr>
+      <w:rPr>
+        <w:rFonts w:ascii="Symbol" w:hAnsi="Symbol" w:hint="default"/>
+      </w:rPr>
+    </w:lvl>
+    <w:lvl w:ilvl="1" w:tplc="040C0003" w:tentative="1">
+      <w:start w:val="1"/>
+      <w:numFmt w:val="bullet"/>
+      <w:lvlText w:val="o"/>
+      <w:lvlJc w:val="left"/>
+      <w:pPr>
+        <w:ind w:left="1440" w:hanging="360"/>
+      </w:pPr>
+      <w:rPr>
+        <w:rFonts w:ascii="Courier New" w:hAnsi="Courier New" w:cs="Courier New" w:hint="default"/>
+      </w:rPr>
+    </w:lvl>
+    <w:lvl w:ilvl="2" w:tplc="040C0005" w:tentative="1">
+      <w:start w:val="1"/>
+      <w:numFmt w:val="bullet"/>
+      <w:lvlText w:val=""/>
+      <w:lvlJc w:val="left"/>
+      <w:pPr>
+        <w:ind w:left="2160" w:hanging="360"/>
+      </w:pPr>
+      <w:rPr>
+        <w:rFonts w:ascii="Wingdings" w:hAnsi="Wingdings" w:hint="default"/>
+      </w:rPr>
+    </w:lvl>
+    <w:lvl w:ilvl="3" w:tplc="040C0001" w:tentative="1">
+      <w:start w:val="1"/>
+      <w:numFmt w:val="bullet"/>
+      <w:lvlText w:val=""/>
+      <w:lvlJc w:val="left"/>
+      <w:pPr>
+        <w:ind w:left="2880" w:hanging="360"/>
+      </w:pPr>
+      <w:rPr>
+        <w:rFonts w:ascii="Symbol" w:hAnsi="Symbol" w:hint="default"/>
+      </w:rPr>
+    </w:lvl>
+    <w:lvl w:ilvl="4" w:tplc="040C0003" w:tentative="1">
+      <w:start w:val="1"/>
+      <w:numFmt w:val="bullet"/>
+      <w:lvlText w:val="o"/>
+      <w:lvlJc w:val="left"/>
+      <w:pPr>
+        <w:ind w:left="3600" w:hanging="360"/>
+      </w:pPr>
+      <w:rPr>
+        <w:rFonts w:ascii="Courier New" w:hAnsi="Courier New" w:cs="Courier New" w:hint="default"/>
+      </w:rPr>
+    </w:lvl>
+    <w:lvl w:ilvl="5" w:tplc="040C0005" w:tentative="1">
+      <w:start w:val="1"/>
+      <w:numFmt w:val="bullet"/>
+      <w:lvlText w:val=""/>
+      <w:lvlJc w:val="left"/>
+      <w:pPr>
+        <w:ind w:left="4320" w:hanging="360"/>
+      </w:pPr>
+      <w:rPr>
+        <w:rFonts w:ascii="Wingdings" w:hAnsi="Wingdings" w:hint="default"/>
+      </w:rPr>
+    </w:lvl>
+    <w:lvl w:ilvl="6" w:tplc="040C0001" w:tentative="1">
+      <w:start w:val="1"/>
+      <w:numFmt w:val="bullet"/>
+      <w:lvlText w:val=""/>
+      <w:lvlJc w:val="left"/>
+      <w:pPr>
+        <w:ind w:left="5040" w:hanging="360"/>
+      </w:pPr>
+      <w:rPr>
+        <w:rFonts w:ascii="Symbol" w:hAnsi="Symbol" w:hint="default"/>
+      </w:rPr>
+    </w:lvl>
+    <w:lvl w:ilvl="7" w:tplc="040C0003" w:tentative="1">
+      <w:start w:val="1"/>
+      <w:numFmt w:val="bullet"/>
+      <w:lvlText w:val="o"/>
+      <w:lvlJc w:val="left"/>
+      <w:pPr>
+        <w:ind w:left="5760" w:hanging="360"/>
+      </w:pPr>
+      <w:rPr>
+        <w:rFonts w:ascii="Courier New" w:hAnsi="Courier New" w:cs="Courier New" w:hint="default"/>
+      </w:rPr>
+    </w:lvl>
+    <w:lvl w:ilvl="8" w:tplc="040C0005" w:tentative="1">
+      <w:start w:val="1"/>
+      <w:numFmt w:val="bullet"/>
+      <w:lvlText w:val=""/>
+      <w:lvlJc w:val="left"/>
+      <w:pPr>
+        <w:ind w:left="6480" w:hanging="360"/>
+      </w:pPr>
+      <w:rPr>
+        <w:rFonts w:ascii="Wingdings" w:hAnsi="Wingdings" w:hint="default"/>
+      </w:rPr>
+    </w:lvl>
+  </w:abstractNum>
+  <w:num w:numId="1">
+    <w:abstractNumId w:val="1"/>
+  </w:num>
+  <w:num w:numId="2">
+    <w:abstractNumId w:val="0"/>
+  </w:num>
+</w:numbering>
 </file>
 
 <file path=word/styles.xml><?xml version="1.0" encoding="utf-8"?>
@@ -522,6 +964,17 @@
     <w:semiHidden/>
     <w:unhideWhenUsed/>
   </w:style>
+  <w:style w:type="paragraph" w:styleId="Pardeliste">
+    <w:name w:val="List Paragraph"/>
+    <w:basedOn w:val="Normal"/>
+    <w:uiPriority w:val="34"/>
+    <w:qFormat/>
+    <w:rsid w:val="002C6A08"/>
+    <w:pPr>
+      <w:ind w:left="720"/>
+      <w:contextualSpacing/>
+    </w:pPr>
+  </w:style>
 </w:styles>
 </file>
 

</xml_diff>